<commit_message>
Updated env setup docs
</commit_message>
<xml_diff>
--- a/Doc/Environment Setup.docx
+++ b/Doc/Environment Setup.docx
@@ -45,22 +45,44 @@
         <w:rPr>
           <w:rStyle w:val="a4"/>
         </w:rPr>
-        <w:t>will create 3 Azure services:</w:t>
-      </w:r>
-    </w:p>
-    <w:p>
-      <w:pPr>
-        <w:pStyle w:val="a3"/>
-        <w:rPr>
-          <w:rStyle w:val="a4"/>
-        </w:rPr>
-      </w:pPr>
-      <w:r>
-        <w:rPr>
-          <w:rStyle w:val="a4"/>
-        </w:rPr>
-        <w:t>Web App: SmartGo</w:t>
-      </w:r>
+        <w:t xml:space="preserve">will create </w:t>
+      </w:r>
+      <w:proofErr w:type="gramStart"/>
+      <w:r>
+        <w:rPr>
+          <w:rStyle w:val="a4"/>
+        </w:rPr>
+        <w:t>3</w:t>
+      </w:r>
+      <w:proofErr w:type="gramEnd"/>
+      <w:r>
+        <w:rPr>
+          <w:rStyle w:val="a4"/>
+        </w:rPr>
+        <w:t xml:space="preserve"> Azure services:</w:t>
+      </w:r>
+    </w:p>
+    <w:p>
+      <w:pPr>
+        <w:pStyle w:val="a3"/>
+        <w:rPr>
+          <w:rStyle w:val="a4"/>
+        </w:rPr>
+      </w:pPr>
+      <w:r>
+        <w:rPr>
+          <w:rStyle w:val="a4"/>
+        </w:rPr>
+        <w:t xml:space="preserve">Web App: </w:t>
+      </w:r>
+      <w:proofErr w:type="spellStart"/>
+      <w:r>
+        <w:rPr>
+          <w:rStyle w:val="a4"/>
+        </w:rPr>
+        <w:t>SmartGo</w:t>
+      </w:r>
+      <w:proofErr w:type="spellEnd"/>
       <w:r>
         <w:rPr>
           <w:rStyle w:val="a4"/>
@@ -79,35 +101,113 @@
         <w:rPr>
           <w:rStyle w:val="a4"/>
         </w:rPr>
-        <w:t>SQL Server: smartgosqlserver, Standard S0 Scaling (up to 1 Gb storage)</w:t>
-      </w:r>
-    </w:p>
-    <w:p>
-      <w:pPr>
-        <w:pStyle w:val="a3"/>
-        <w:rPr>
-          <w:rStyle w:val="a4"/>
-        </w:rPr>
-      </w:pPr>
-      <w:r>
-        <w:rPr>
-          <w:rStyle w:val="a4"/>
-        </w:rPr>
-        <w:t>SQL Server Database: smartgosqldb</w:t>
-      </w:r>
-    </w:p>
-    <w:p>
-      <w:pPr>
-        <w:pStyle w:val="a3"/>
-        <w:rPr>
-          <w:rStyle w:val="a4"/>
-        </w:rPr>
-      </w:pPr>
-      <w:r>
-        <w:rPr>
-          <w:rStyle w:val="a4"/>
-        </w:rPr>
-        <w:t>Storage: smartgostorage (Geo Redundancy) with 1 smartgomedia container</w:t>
+        <w:t xml:space="preserve">SQL Server: </w:t>
+      </w:r>
+      <w:proofErr w:type="spellStart"/>
+      <w:r>
+        <w:rPr>
+          <w:rStyle w:val="a4"/>
+        </w:rPr>
+        <w:t>smartgosqlserver</w:t>
+      </w:r>
+      <w:proofErr w:type="spellEnd"/>
+      <w:r>
+        <w:rPr>
+          <w:rStyle w:val="a4"/>
+        </w:rPr>
+        <w:t xml:space="preserve">, Standard S0 Scaling (up to 1 </w:t>
+      </w:r>
+      <w:proofErr w:type="gramStart"/>
+      <w:r>
+        <w:rPr>
+          <w:rStyle w:val="a4"/>
+        </w:rPr>
+        <w:t>Gb</w:t>
+      </w:r>
+      <w:proofErr w:type="gramEnd"/>
+      <w:r>
+        <w:rPr>
+          <w:rStyle w:val="a4"/>
+        </w:rPr>
+        <w:t xml:space="preserve"> storage)</w:t>
+      </w:r>
+    </w:p>
+    <w:p>
+      <w:pPr>
+        <w:pStyle w:val="a3"/>
+        <w:rPr>
+          <w:rStyle w:val="a4"/>
+        </w:rPr>
+      </w:pPr>
+      <w:r>
+        <w:rPr>
+          <w:rStyle w:val="a4"/>
+        </w:rPr>
+        <w:t xml:space="preserve">SQL Server Database: </w:t>
+      </w:r>
+      <w:proofErr w:type="spellStart"/>
+      <w:r>
+        <w:rPr>
+          <w:rStyle w:val="a4"/>
+        </w:rPr>
+        <w:t>smartgosqldb</w:t>
+      </w:r>
+      <w:proofErr w:type="spellEnd"/>
+    </w:p>
+    <w:p>
+      <w:pPr>
+        <w:pStyle w:val="a3"/>
+        <w:rPr>
+          <w:rStyle w:val="a4"/>
+        </w:rPr>
+      </w:pPr>
+      <w:r>
+        <w:rPr>
+          <w:rStyle w:val="a4"/>
+        </w:rPr>
+        <w:t xml:space="preserve">Storage: </w:t>
+      </w:r>
+      <w:proofErr w:type="spellStart"/>
+      <w:r>
+        <w:rPr>
+          <w:rStyle w:val="a4"/>
+        </w:rPr>
+        <w:t>smartgostorage</w:t>
+      </w:r>
+      <w:proofErr w:type="spellEnd"/>
+      <w:r>
+        <w:rPr>
+          <w:rStyle w:val="a4"/>
+        </w:rPr>
+        <w:t xml:space="preserve"> (Geo Redundancy) with </w:t>
+      </w:r>
+      <w:proofErr w:type="gramStart"/>
+      <w:r>
+        <w:rPr>
+          <w:rStyle w:val="a4"/>
+        </w:rPr>
+        <w:t>1</w:t>
+      </w:r>
+      <w:proofErr w:type="gramEnd"/>
+      <w:r>
+        <w:rPr>
+          <w:rStyle w:val="a4"/>
+        </w:rPr>
+        <w:t xml:space="preserve"> </w:t>
+      </w:r>
+      <w:proofErr w:type="spellStart"/>
+      <w:r>
+        <w:rPr>
+          <w:rStyle w:val="a4"/>
+        </w:rPr>
+        <w:t>smartgomedia</w:t>
+      </w:r>
+      <w:proofErr w:type="spellEnd"/>
+      <w:r>
+        <w:rPr>
+          <w:rStyle w:val="a4"/>
+        </w:rPr>
+        <w:t xml:space="preserve"> container</w:t>
       </w:r>
     </w:p>
     <w:p>
@@ -130,14 +230,19 @@
           <w:numId w:val="1"/>
         </w:numPr>
       </w:pPr>
+      <w:proofErr w:type="gramStart"/>
       <w:r>
         <w:t>Create CDN point for newly created storage</w:t>
       </w:r>
-      <w:r>
-        <w:t>, enable Query string for it</w:t>
-      </w:r>
-      <w:bookmarkStart w:id="0" w:name="_GoBack"/>
-      <w:bookmarkEnd w:id="0"/>
+      <w:proofErr w:type="gramEnd"/>
+      <w:r>
+        <w:t xml:space="preserve">, </w:t>
+      </w:r>
+      <w:proofErr w:type="gramStart"/>
+      <w:r>
+        <w:t>enable Query string for it</w:t>
+      </w:r>
+      <w:proofErr w:type="gramEnd"/>
       <w:r>
         <w:t>.</w:t>
       </w:r>
@@ -151,7 +256,15 @@
         </w:numPr>
       </w:pPr>
       <w:r>
-        <w:t>Change cdn reference in the project solution files</w:t>
+        <w:t xml:space="preserve">Change </w:t>
+      </w:r>
+      <w:proofErr w:type="spellStart"/>
+      <w:r>
+        <w:t>cdn</w:t>
+      </w:r>
+      <w:proofErr w:type="spellEnd"/>
+      <w:r>
+        <w:t xml:space="preserve"> reference in the project solution files</w:t>
       </w:r>
       <w:r>
         <w:t xml:space="preserve"> (appConfig.js)</w:t>
@@ -166,7 +279,23 @@
         </w:numPr>
       </w:pPr>
       <w:r>
-        <w:t>Set local ip address to the list of allowed ones in the sql server config in the Azure Management Portal</w:t>
+        <w:t xml:space="preserve">Set local </w:t>
+      </w:r>
+      <w:proofErr w:type="spellStart"/>
+      <w:r>
+        <w:t>ip</w:t>
+      </w:r>
+      <w:proofErr w:type="spellEnd"/>
+      <w:r>
+        <w:t xml:space="preserve"> address to the list of allowed ones in the </w:t>
+      </w:r>
+      <w:proofErr w:type="spellStart"/>
+      <w:r>
+        <w:t>sql</w:t>
+      </w:r>
+      <w:proofErr w:type="spellEnd"/>
+      <w:r>
+        <w:t xml:space="preserve"> server config in the Azure Management Portal</w:t>
       </w:r>
     </w:p>
     <w:p>
@@ -181,7 +310,15 @@
         <w:t>Prepare</w:t>
       </w:r>
       <w:r>
-        <w:t xml:space="preserve"> WebDeploy Package publish profile for hitcher project</w:t>
+        <w:t xml:space="preserve"> </w:t>
+      </w:r>
+      <w:proofErr w:type="spellStart"/>
+      <w:r>
+        <w:t>WebDeploy</w:t>
+      </w:r>
+      <w:proofErr w:type="spellEnd"/>
+      <w:r>
+        <w:t xml:space="preserve"> Package publish profile for hitcher project</w:t>
       </w:r>
     </w:p>
     <w:p>
@@ -193,7 +330,15 @@
         </w:numPr>
       </w:pPr>
       <w:r>
-        <w:t>Set WebDeploy Package publish type:</w:t>
+        <w:t xml:space="preserve">Set </w:t>
+      </w:r>
+      <w:proofErr w:type="spellStart"/>
+      <w:r>
+        <w:t>WebDeploy</w:t>
+      </w:r>
+      <w:proofErr w:type="spellEnd"/>
+      <w:r>
+        <w:t xml:space="preserve"> Package publish type:</w:t>
       </w:r>
     </w:p>
     <w:p>
@@ -205,8 +350,21 @@
         </w:numPr>
       </w:pPr>
       <w:r>
-        <w:t>Specify connection string for newly created sql db</w:t>
-      </w:r>
+        <w:t xml:space="preserve">Specify connection string for newly created </w:t>
+      </w:r>
+      <w:proofErr w:type="spellStart"/>
+      <w:r>
+        <w:t>sql</w:t>
+      </w:r>
+      <w:proofErr w:type="spellEnd"/>
+      <w:r>
+        <w:t xml:space="preserve"> </w:t>
+      </w:r>
+      <w:proofErr w:type="spellStart"/>
+      <w:r>
+        <w:t>db</w:t>
+      </w:r>
+      <w:proofErr w:type="spellEnd"/>
     </w:p>
     <w:p>
       <w:pPr>
@@ -217,8 +375,13 @@
         </w:numPr>
       </w:pPr>
       <w:r>
-        <w:t>Specify running DbMigrations</w:t>
-      </w:r>
+        <w:t xml:space="preserve">Specify running </w:t>
+      </w:r>
+      <w:proofErr w:type="spellStart"/>
+      <w:r>
+        <w:t>DbMigrations</w:t>
+      </w:r>
+      <w:proofErr w:type="spellEnd"/>
     </w:p>
     <w:p>
       <w:pPr>
@@ -241,7 +404,15 @@
         </w:numPr>
       </w:pPr>
       <w:r>
-        <w:t>Right click on the created profile and set ‘Create web.config transformations’ and copy web.release.config as its content.</w:t>
+        <w:t xml:space="preserve">Right click on the created profile and set ‘Create web.config transformations’ and copy </w:t>
+      </w:r>
+      <w:proofErr w:type="spellStart"/>
+      <w:r>
+        <w:t>web.release.config</w:t>
+      </w:r>
+      <w:proofErr w:type="spellEnd"/>
+      <w:r>
+        <w:t xml:space="preserve"> as its content.</w:t>
       </w:r>
     </w:p>
     <w:p>
@@ -253,7 +424,15 @@
         </w:numPr>
       </w:pPr>
       <w:r>
-        <w:t>Copy created publish profile pubxml file into Deploy directory</w:t>
+        <w:t xml:space="preserve">Copy created publish profile </w:t>
+      </w:r>
+      <w:proofErr w:type="spellStart"/>
+      <w:r>
+        <w:t>pubxml</w:t>
+      </w:r>
+      <w:proofErr w:type="spellEnd"/>
+      <w:r>
+        <w:t xml:space="preserve"> file into Deploy directory</w:t>
       </w:r>
     </w:p>
     <w:p>
@@ -265,7 +444,15 @@
         </w:numPr>
       </w:pPr>
       <w:r>
-        <w:t>Run Publish-SmartGo script</w:t>
+        <w:t>Run Publish-</w:t>
+      </w:r>
+      <w:proofErr w:type="spellStart"/>
+      <w:r>
+        <w:t>SmartGo</w:t>
+      </w:r>
+      <w:proofErr w:type="spellEnd"/>
+      <w:r>
+        <w:t xml:space="preserve"> script</w:t>
       </w:r>
       <w:r>
         <w:t>.</w:t>
@@ -277,18 +464,74 @@
         <w:pStyle w:val="1"/>
       </w:pPr>
       <w:r>
+        <w:t>Continuous Integration Setup</w:t>
+      </w:r>
+    </w:p>
+    <w:p>
+      <w:r>
+        <w:t>Download TeamCity from official site and install it.</w:t>
+      </w:r>
+    </w:p>
+    <w:p>
+      <w:r>
+        <w:t>Switch to prod branch, configuration should be synchronized automatically.</w:t>
+      </w:r>
+    </w:p>
+    <w:p>
+      <w:proofErr w:type="gramStart"/>
+      <w:r>
+        <w:t>Or</w:t>
+      </w:r>
+      <w:proofErr w:type="gramEnd"/>
+      <w:r>
+        <w:t xml:space="preserve"> use this easy tutorial </w:t>
+      </w:r>
+      <w:hyperlink r:id="rId5" w:history="1">
+        <w:r>
+          <w:rPr>
+            <w:rStyle w:val="a5"/>
+          </w:rPr>
+          <w:t>http://habrahabr.ru/company/skbkontur/blog/205402/</w:t>
+        </w:r>
+      </w:hyperlink>
+    </w:p>
+    <w:p>
+      <w:bookmarkStart w:id="0" w:name="_GoBack"/>
+      <w:bookmarkEnd w:id="0"/>
+    </w:p>
+    <w:p>
+      <w:pPr>
+        <w:pStyle w:val="1"/>
+      </w:pPr>
+      <w:r>
         <w:t>Web Site Domain</w:t>
       </w:r>
     </w:p>
     <w:p>
       <w:r>
-        <w:t>Web site domain should be linked to web app and storage in the Azure Management Portal each time when domain is changed</w:t>
+        <w:t xml:space="preserve">Web site domain </w:t>
+      </w:r>
+      <w:proofErr w:type="gramStart"/>
+      <w:r>
+        <w:t>should be linked</w:t>
+      </w:r>
+      <w:proofErr w:type="gramEnd"/>
+      <w:r>
+        <w:t xml:space="preserve"> to web app and storage in the Azure Management Portal each time when domain is changed</w:t>
       </w:r>
       <w:r>
         <w:t>.</w:t>
       </w:r>
       <w:r>
-        <w:t xml:space="preserve"> Also FB, Google and VK apps should be modified to work with new domain.</w:t>
+        <w:t xml:space="preserve"> </w:t>
+      </w:r>
+      <w:proofErr w:type="gramStart"/>
+      <w:r>
+        <w:t>Also</w:t>
+      </w:r>
+      <w:proofErr w:type="gramEnd"/>
+      <w:r>
+        <w:t xml:space="preserve"> FB, Google and VK apps should be modified to work with new domain.</w:t>
       </w:r>
     </w:p>
     <w:sectPr>
@@ -992,6 +1235,17 @@
       <w:color w:val="404040" w:themeColor="text1" w:themeTint="BF"/>
     </w:rPr>
   </w:style>
+  <w:style w:type="character" w:styleId="a5">
+    <w:name w:val="Hyperlink"/>
+    <w:basedOn w:val="a0"/>
+    <w:uiPriority w:val="99"/>
+    <w:unhideWhenUsed/>
+    <w:rsid w:val="00A12250"/>
+    <w:rPr>
+      <w:color w:val="0563C1" w:themeColor="hyperlink"/>
+      <w:u w:val="single"/>
+    </w:rPr>
+  </w:style>
 </w:styles>
 </file>
 

</xml_diff>

<commit_message>
Updated env setup doc
</commit_message>
<xml_diff>
--- a/Doc/Environment Setup.docx
+++ b/Doc/Environment Setup.docx
@@ -4,15 +4,15 @@
   <w:body>
     <w:p>
       <w:pPr>
-        <w:pStyle w:val="1"/>
-      </w:pPr>
-      <w:r>
-        <w:t>Environment Setup</w:t>
-      </w:r>
-    </w:p>
-    <w:p>
-      <w:pPr>
-        <w:pStyle w:val="a3"/>
+        <w:pStyle w:val="Heading1"/>
+      </w:pPr>
+      <w:r>
+        <w:t>Roll out Azure publish scripts</w:t>
+      </w:r>
+    </w:p>
+    <w:p>
+      <w:pPr>
+        <w:pStyle w:val="ListParagraph"/>
         <w:numPr>
           <w:ilvl w:val="0"/>
           <w:numId w:val="3"/>
@@ -24,183 +24,77 @@
     </w:p>
     <w:p>
       <w:pPr>
-        <w:pStyle w:val="a3"/>
+        <w:pStyle w:val="ListParagraph"/>
         <w:rPr>
-          <w:rStyle w:val="a4"/>
+          <w:rStyle w:val="SubtleEmphasis"/>
         </w:rPr>
       </w:pPr>
       <w:r>
         <w:rPr>
-          <w:rStyle w:val="a4"/>
+          <w:rStyle w:val="SubtleEmphasis"/>
         </w:rPr>
-        <w:t xml:space="preserve">This will create </w:t>
-      </w:r>
-      <w:proofErr w:type="gramStart"/>
-      <w:r>
+        <w:t>This will create 3 Azure services:</w:t>
+      </w:r>
+    </w:p>
+    <w:p>
+      <w:pPr>
+        <w:pStyle w:val="ListParagraph"/>
         <w:rPr>
-          <w:rStyle w:val="a4"/>
+          <w:rStyle w:val="SubtleEmphasis"/>
         </w:rPr>
-        <w:t>3</w:t>
-      </w:r>
-      <w:proofErr w:type="gramEnd"/>
+      </w:pPr>
       <w:r>
         <w:rPr>
-          <w:rStyle w:val="a4"/>
+          <w:rStyle w:val="SubtleEmphasis"/>
         </w:rPr>
-        <w:t xml:space="preserve"> Azure services:</w:t>
-      </w:r>
-    </w:p>
-    <w:p>
-      <w:pPr>
-        <w:pStyle w:val="a3"/>
+        <w:t>Web App: SmartGo, Shared Scaling and Web Sockets enabled</w:t>
+      </w:r>
+    </w:p>
+    <w:p>
+      <w:pPr>
+        <w:pStyle w:val="ListParagraph"/>
         <w:rPr>
-          <w:rStyle w:val="a4"/>
+          <w:rStyle w:val="SubtleEmphasis"/>
         </w:rPr>
       </w:pPr>
       <w:r>
         <w:rPr>
-          <w:rStyle w:val="a4"/>
+          <w:rStyle w:val="SubtleEmphasis"/>
         </w:rPr>
-        <w:t xml:space="preserve">Web App: </w:t>
-      </w:r>
-      <w:proofErr w:type="spellStart"/>
-      <w:r>
+        <w:t>SQL Server: smartgosqlserver, Standard S0 Scaling (up to 1 Gb storage)</w:t>
+      </w:r>
+    </w:p>
+    <w:p>
+      <w:pPr>
+        <w:pStyle w:val="ListParagraph"/>
         <w:rPr>
-          <w:rStyle w:val="a4"/>
+          <w:rStyle w:val="SubtleEmphasis"/>
         </w:rPr>
-        <w:t>SmartGo</w:t>
-      </w:r>
-      <w:proofErr w:type="spellEnd"/>
+      </w:pPr>
       <w:r>
         <w:rPr>
-          <w:rStyle w:val="a4"/>
+          <w:rStyle w:val="SubtleEmphasis"/>
         </w:rPr>
-        <w:t>, Shared Scaling and Web Sockets enabled</w:t>
-      </w:r>
-    </w:p>
-    <w:p>
-      <w:pPr>
-        <w:pStyle w:val="a3"/>
+        <w:t>SQL Server Database: smartgosqldb</w:t>
+      </w:r>
+    </w:p>
+    <w:p>
+      <w:pPr>
+        <w:pStyle w:val="ListParagraph"/>
         <w:rPr>
-          <w:rStyle w:val="a4"/>
+          <w:rStyle w:val="SubtleEmphasis"/>
         </w:rPr>
       </w:pPr>
       <w:r>
         <w:rPr>
-          <w:rStyle w:val="a4"/>
+          <w:rStyle w:val="SubtleEmphasis"/>
         </w:rPr>
-        <w:t xml:space="preserve">SQL Server: </w:t>
-      </w:r>
-      <w:proofErr w:type="spellStart"/>
-      <w:r>
-        <w:rPr>
-          <w:rStyle w:val="a4"/>
-        </w:rPr>
-        <w:t>smartgosqlserver</w:t>
-      </w:r>
-      <w:proofErr w:type="spellEnd"/>
-      <w:r>
-        <w:rPr>
-          <w:rStyle w:val="a4"/>
-        </w:rPr>
-        <w:t xml:space="preserve">, Standard S0 Scaling (up to 1 </w:t>
-      </w:r>
-      <w:proofErr w:type="gramStart"/>
-      <w:r>
-        <w:rPr>
-          <w:rStyle w:val="a4"/>
-        </w:rPr>
-        <w:t>Gb</w:t>
-      </w:r>
-      <w:proofErr w:type="gramEnd"/>
-      <w:r>
-        <w:rPr>
-          <w:rStyle w:val="a4"/>
-        </w:rPr>
-        <w:t xml:space="preserve"> storage)</w:t>
-      </w:r>
-    </w:p>
-    <w:p>
-      <w:pPr>
-        <w:pStyle w:val="a3"/>
-        <w:rPr>
-          <w:rStyle w:val="a4"/>
-        </w:rPr>
-      </w:pPr>
-      <w:r>
-        <w:rPr>
-          <w:rStyle w:val="a4"/>
-        </w:rPr>
-        <w:t xml:space="preserve">SQL Server Database: </w:t>
-      </w:r>
-      <w:proofErr w:type="spellStart"/>
-      <w:r>
-        <w:rPr>
-          <w:rStyle w:val="a4"/>
-        </w:rPr>
-        <w:t>smartgosqldb</w:t>
-      </w:r>
-      <w:proofErr w:type="spellEnd"/>
-    </w:p>
-    <w:p>
-      <w:pPr>
-        <w:pStyle w:val="a3"/>
-        <w:rPr>
-          <w:rStyle w:val="a4"/>
-        </w:rPr>
-      </w:pPr>
-      <w:r>
-        <w:rPr>
-          <w:rStyle w:val="a4"/>
-        </w:rPr>
-        <w:t xml:space="preserve">Storage: </w:t>
-      </w:r>
-      <w:proofErr w:type="spellStart"/>
-      <w:r>
-        <w:rPr>
-          <w:rStyle w:val="a4"/>
-        </w:rPr>
-        <w:t>smartgostorage</w:t>
-      </w:r>
-      <w:proofErr w:type="spellEnd"/>
-      <w:r>
-        <w:rPr>
-          <w:rStyle w:val="a4"/>
-        </w:rPr>
-        <w:t xml:space="preserve"> (Geo Redundancy) with </w:t>
-      </w:r>
-      <w:proofErr w:type="gramStart"/>
-      <w:r>
-        <w:rPr>
-          <w:rStyle w:val="a4"/>
-        </w:rPr>
-        <w:t>1</w:t>
-      </w:r>
-      <w:proofErr w:type="gramEnd"/>
-      <w:r>
-        <w:rPr>
-          <w:rStyle w:val="a4"/>
-        </w:rPr>
-        <w:t xml:space="preserve"> </w:t>
-      </w:r>
-      <w:proofErr w:type="spellStart"/>
-      <w:r>
-        <w:rPr>
-          <w:rStyle w:val="a4"/>
-        </w:rPr>
-        <w:t>smartgomedia</w:t>
-      </w:r>
-      <w:proofErr w:type="spellEnd"/>
-      <w:r>
-        <w:rPr>
-          <w:rStyle w:val="a4"/>
-        </w:rPr>
-        <w:t xml:space="preserve"> container</w:t>
-      </w:r>
-    </w:p>
-    <w:p>
-      <w:pPr>
-        <w:pStyle w:val="a3"/>
+        <w:t>Storage: smartgostorage (Geo Redundancy) with 1 smartgomedia container</w:t>
+      </w:r>
+    </w:p>
+    <w:p>
+      <w:pPr>
+        <w:pStyle w:val="ListParagraph"/>
         <w:numPr>
           <w:ilvl w:val="0"/>
           <w:numId w:val="3"/>
@@ -212,162 +106,91 @@
     </w:p>
     <w:p>
       <w:pPr>
-        <w:pStyle w:val="a3"/>
+        <w:pStyle w:val="ListParagraph"/>
         <w:numPr>
           <w:ilvl w:val="0"/>
           <w:numId w:val="3"/>
         </w:numPr>
       </w:pPr>
-      <w:proofErr w:type="gramStart"/>
-      <w:r>
-        <w:t>Create CDN point for newly created storage</w:t>
-      </w:r>
-      <w:proofErr w:type="gramEnd"/>
-      <w:r>
-        <w:t xml:space="preserve">, </w:t>
-      </w:r>
-      <w:proofErr w:type="gramStart"/>
-      <w:r>
-        <w:t>enable Query string for it</w:t>
-      </w:r>
-      <w:proofErr w:type="gramEnd"/>
-      <w:r>
-        <w:t>.</w:t>
-      </w:r>
-    </w:p>
-    <w:p>
-      <w:pPr>
-        <w:pStyle w:val="a3"/>
+      <w:r>
+        <w:t>Create CDN point for newly created storage, enable Query string for it.</w:t>
+      </w:r>
+    </w:p>
+    <w:p>
+      <w:pPr>
+        <w:pStyle w:val="ListParagraph"/>
         <w:numPr>
           <w:ilvl w:val="0"/>
           <w:numId w:val="3"/>
         </w:numPr>
       </w:pPr>
       <w:r>
-        <w:t xml:space="preserve">Change </w:t>
-      </w:r>
-      <w:proofErr w:type="spellStart"/>
-      <w:r>
-        <w:t>cdn</w:t>
-      </w:r>
-      <w:proofErr w:type="spellEnd"/>
-      <w:r>
-        <w:t xml:space="preserve"> reference in the project solution files (appConfig.js)</w:t>
-      </w:r>
-    </w:p>
-    <w:p>
-      <w:pPr>
-        <w:pStyle w:val="a3"/>
+        <w:t>Change cdn reference in the project solution files (appConfig.js)</w:t>
+      </w:r>
+    </w:p>
+    <w:p>
+      <w:pPr>
+        <w:pStyle w:val="ListParagraph"/>
         <w:numPr>
           <w:ilvl w:val="0"/>
           <w:numId w:val="3"/>
         </w:numPr>
       </w:pPr>
       <w:r>
-        <w:t xml:space="preserve">Set local </w:t>
-      </w:r>
-      <w:proofErr w:type="spellStart"/>
-      <w:r>
-        <w:t>ip</w:t>
-      </w:r>
-      <w:proofErr w:type="spellEnd"/>
-      <w:r>
-        <w:t xml:space="preserve"> address to the list of allowed ones in the </w:t>
-      </w:r>
-      <w:proofErr w:type="spellStart"/>
-      <w:r>
-        <w:t>sql</w:t>
-      </w:r>
-      <w:proofErr w:type="spellEnd"/>
-      <w:r>
-        <w:t xml:space="preserve"> server config in the Azure Management Portal</w:t>
-      </w:r>
-    </w:p>
-    <w:p>
-      <w:pPr>
-        <w:pStyle w:val="a3"/>
+        <w:t>Set local ip address to the list of allowed ones in the sql server config in the Azure Management Portal</w:t>
+      </w:r>
+    </w:p>
+    <w:p>
+      <w:pPr>
+        <w:pStyle w:val="ListParagraph"/>
         <w:numPr>
           <w:ilvl w:val="0"/>
           <w:numId w:val="3"/>
         </w:numPr>
       </w:pPr>
       <w:r>
-        <w:t xml:space="preserve">Prepare </w:t>
-      </w:r>
-      <w:proofErr w:type="spellStart"/>
-      <w:r>
-        <w:t>WebDeploy</w:t>
-      </w:r>
-      <w:proofErr w:type="spellEnd"/>
-      <w:r>
-        <w:t xml:space="preserve"> Package publish profile for hitcher project</w:t>
-      </w:r>
-    </w:p>
-    <w:p>
-      <w:pPr>
-        <w:pStyle w:val="a3"/>
+        <w:t>Prepare WebDeploy Package publish profile for hitcher project</w:t>
+      </w:r>
+    </w:p>
+    <w:p>
+      <w:pPr>
+        <w:pStyle w:val="ListParagraph"/>
         <w:numPr>
           <w:ilvl w:val="0"/>
           <w:numId w:val="4"/>
         </w:numPr>
       </w:pPr>
       <w:r>
-        <w:t xml:space="preserve">Set </w:t>
-      </w:r>
-      <w:proofErr w:type="spellStart"/>
-      <w:r>
-        <w:t>WebDeploy</w:t>
-      </w:r>
-      <w:proofErr w:type="spellEnd"/>
-      <w:r>
-        <w:t xml:space="preserve"> Package publish type:</w:t>
-      </w:r>
-    </w:p>
-    <w:p>
-      <w:pPr>
-        <w:pStyle w:val="a3"/>
+        <w:t>Set WebDeploy Package publish type:</w:t>
+      </w:r>
+    </w:p>
+    <w:p>
+      <w:pPr>
+        <w:pStyle w:val="ListParagraph"/>
         <w:numPr>
           <w:ilvl w:val="0"/>
           <w:numId w:val="4"/>
         </w:numPr>
       </w:pPr>
       <w:r>
-        <w:t xml:space="preserve">Specify connection string for newly created </w:t>
-      </w:r>
-      <w:proofErr w:type="spellStart"/>
-      <w:r>
-        <w:t>sql</w:t>
-      </w:r>
-      <w:proofErr w:type="spellEnd"/>
-      <w:r>
-        <w:t xml:space="preserve"> </w:t>
-      </w:r>
-      <w:proofErr w:type="spellStart"/>
-      <w:r>
-        <w:t>db</w:t>
-      </w:r>
-      <w:proofErr w:type="spellEnd"/>
-    </w:p>
-    <w:p>
-      <w:pPr>
-        <w:pStyle w:val="a3"/>
+        <w:t>Specify connection string for newly created sql db</w:t>
+      </w:r>
+    </w:p>
+    <w:p>
+      <w:pPr>
+        <w:pStyle w:val="ListParagraph"/>
         <w:numPr>
           <w:ilvl w:val="0"/>
           <w:numId w:val="4"/>
         </w:numPr>
       </w:pPr>
       <w:r>
-        <w:t xml:space="preserve">Specify running </w:t>
-      </w:r>
-      <w:proofErr w:type="spellStart"/>
-      <w:r>
-        <w:t>DbMigrations</w:t>
-      </w:r>
-      <w:proofErr w:type="spellEnd"/>
-    </w:p>
-    <w:p>
-      <w:pPr>
-        <w:pStyle w:val="a3"/>
+        <w:t>Specify running DbMigrations</w:t>
+      </w:r>
+    </w:p>
+    <w:p>
+      <w:pPr>
+        <w:pStyle w:val="ListParagraph"/>
         <w:numPr>
           <w:ilvl w:val="0"/>
           <w:numId w:val="4"/>
@@ -379,68 +202,79 @@
     </w:p>
     <w:p>
       <w:pPr>
-        <w:pStyle w:val="a3"/>
+        <w:pStyle w:val="ListParagraph"/>
         <w:numPr>
           <w:ilvl w:val="0"/>
           <w:numId w:val="3"/>
         </w:numPr>
       </w:pPr>
       <w:r>
-        <w:t xml:space="preserve">Right click on the created profile and set ‘Create web.config transformations’ and copy </w:t>
-      </w:r>
-      <w:proofErr w:type="spellStart"/>
-      <w:r>
-        <w:t>web.release.config</w:t>
-      </w:r>
-      <w:proofErr w:type="spellEnd"/>
-      <w:r>
-        <w:t xml:space="preserve"> as its content.</w:t>
-      </w:r>
-    </w:p>
-    <w:p>
-      <w:pPr>
-        <w:pStyle w:val="a3"/>
+        <w:t>Right click on the created profile and set ‘Create web.config transformations’ and copy web.release.config as its content.</w:t>
+      </w:r>
+    </w:p>
+    <w:p>
+      <w:pPr>
+        <w:pStyle w:val="ListParagraph"/>
         <w:numPr>
           <w:ilvl w:val="0"/>
           <w:numId w:val="3"/>
         </w:numPr>
       </w:pPr>
       <w:r>
-        <w:t xml:space="preserve">Copy created publish profile </w:t>
-      </w:r>
-      <w:proofErr w:type="spellStart"/>
-      <w:r>
-        <w:t>pubxml</w:t>
-      </w:r>
-      <w:proofErr w:type="spellEnd"/>
-      <w:r>
-        <w:t xml:space="preserve"> file into Deploy directory</w:t>
-      </w:r>
-    </w:p>
-    <w:p>
-      <w:pPr>
-        <w:pStyle w:val="a3"/>
+        <w:t>Copy created publish profile pubxml file into Deploy directory</w:t>
+      </w:r>
+    </w:p>
+    <w:p>
+      <w:pPr>
+        <w:pStyle w:val="ListParagraph"/>
         <w:numPr>
           <w:ilvl w:val="0"/>
           <w:numId w:val="3"/>
         </w:numPr>
       </w:pPr>
       <w:r>
-        <w:t>Run Publish-</w:t>
-      </w:r>
-      <w:proofErr w:type="spellStart"/>
-      <w:r>
-        <w:t>SmartGo</w:t>
-      </w:r>
-      <w:proofErr w:type="spellEnd"/>
-      <w:r>
-        <w:t xml:space="preserve"> script.</w:t>
+        <w:t>Run Publish-SmartGo script.</w:t>
       </w:r>
     </w:p>
     <w:p/>
     <w:p>
       <w:pPr>
-        <w:pStyle w:val="1"/>
+        <w:pStyle w:val="Heading1"/>
+      </w:pPr>
+      <w:r>
+        <w:t>Install gulpjs</w:t>
+      </w:r>
+    </w:p>
+    <w:p>
+      <w:pPr>
+        <w:pStyle w:val="ListParagraph"/>
+        <w:numPr>
+          <w:ilvl w:val="0"/>
+          <w:numId w:val="5"/>
+        </w:numPr>
+      </w:pPr>
+      <w:r>
+        <w:t>Install nodejs from official site</w:t>
+      </w:r>
+    </w:p>
+    <w:p>
+      <w:pPr>
+        <w:pStyle w:val="ListParagraph"/>
+        <w:numPr>
+          <w:ilvl w:val="0"/>
+          <w:numId w:val="5"/>
+        </w:numPr>
+      </w:pPr>
+      <w:r>
+        <w:t>Run Source\Hitcher\gulp-install.ps1 script</w:t>
+      </w:r>
+      <w:bookmarkStart w:id="0" w:name="_GoBack"/>
+      <w:bookmarkEnd w:id="0"/>
+    </w:p>
+    <w:p/>
+    <w:p>
+      <w:pPr>
+        <w:pStyle w:val="Heading1"/>
       </w:pPr>
       <w:r>
         <w:t>Continuous Integration Setup</w:t>
@@ -452,36 +286,18 @@
       </w:r>
     </w:p>
     <w:p>
-      <w:proofErr w:type="gramStart"/>
-      <w:r>
-        <w:t>Switch to prod branch</w:t>
-      </w:r>
-      <w:proofErr w:type="gramEnd"/>
-      <w:r>
-        <w:t xml:space="preserve">, </w:t>
-      </w:r>
-      <w:proofErr w:type="gramStart"/>
-      <w:r>
-        <w:t>configuration should be synchronized automatically</w:t>
-      </w:r>
-      <w:proofErr w:type="gramEnd"/>
-      <w:r>
-        <w:t>.</w:t>
-      </w:r>
-    </w:p>
-    <w:p>
-      <w:proofErr w:type="gramStart"/>
-      <w:r>
-        <w:t>Or</w:t>
-      </w:r>
-      <w:proofErr w:type="gramEnd"/>
-      <w:r>
-        <w:t xml:space="preserve"> use this easy tutorial </w:t>
+      <w:r>
+        <w:t>Switch to prod branch, configuration should be synchronized automatically.</w:t>
+      </w:r>
+    </w:p>
+    <w:p>
+      <w:r>
+        <w:t xml:space="preserve">Or use this easy tutorial </w:t>
       </w:r>
       <w:hyperlink r:id="rId5" w:history="1">
         <w:r>
           <w:rPr>
-            <w:rStyle w:val="a5"/>
+            <w:rStyle w:val="Hyperlink"/>
           </w:rPr>
           <w:t>http://habrahabr.ru/company/skbkontur/blog/205402/</w:t>
         </w:r>
@@ -490,7 +306,7 @@
     <w:p/>
     <w:p>
       <w:pPr>
-        <w:pStyle w:val="1"/>
+        <w:pStyle w:val="Heading1"/>
       </w:pPr>
       <w:r>
         <w:t>Web Site Domain</w:t>
@@ -498,29 +314,10 @@
     </w:p>
     <w:p>
       <w:r>
-        <w:t xml:space="preserve">Web site domain </w:t>
-      </w:r>
-      <w:proofErr w:type="gramStart"/>
-      <w:r>
-        <w:t>should be linked</w:t>
-      </w:r>
-      <w:proofErr w:type="gramEnd"/>
-      <w:r>
-        <w:t xml:space="preserve"> to web app and storage in the Azure Management Portal each time when domain is changed. </w:t>
-      </w:r>
-      <w:proofErr w:type="gramStart"/>
-      <w:r>
-        <w:t>Also</w:t>
-      </w:r>
-      <w:proofErr w:type="gramEnd"/>
-      <w:r>
-        <w:t xml:space="preserve"> FB, Google and VK apps should be modified to work with new domain.</w:t>
-      </w:r>
-    </w:p>
-    <w:p>
-      <w:bookmarkStart w:id="0" w:name="_GoBack"/>
-      <w:bookmarkEnd w:id="0"/>
-    </w:p>
+        <w:t>Web site domain should be linked to web app and storage in the Azure Management Portal each time when domain is changed. Also FB, Google and VK apps should be modified to work with new domain.</w:t>
+      </w:r>
+    </w:p>
+    <w:p/>
     <w:sectPr>
       <w:pgSz w:w="12240" w:h="15840"/>
       <w:pgMar w:top="1134" w:right="850" w:bottom="1134" w:left="1701" w:header="720" w:footer="720" w:gutter="0"/>
@@ -534,6 +331,95 @@
 <file path=word/numbering.xml><?xml version="1.0" encoding="utf-8"?>
 <w:numbering xmlns:wpc="http://schemas.microsoft.com/office/word/2010/wordprocessingCanvas" xmlns:mc="http://schemas.openxmlformats.org/markup-compatibility/2006" xmlns:o="urn:schemas-microsoft-com:office:office" xmlns:r="http://schemas.openxmlformats.org/officeDocument/2006/relationships" xmlns:m="http://schemas.openxmlformats.org/officeDocument/2006/math" xmlns:v="urn:schemas-microsoft-com:vml" xmlns:wp14="http://schemas.microsoft.com/office/word/2010/wordprocessingDrawing" xmlns:wp="http://schemas.openxmlformats.org/drawingml/2006/wordprocessingDrawing" xmlns:w10="urn:schemas-microsoft-com:office:word" xmlns:w="http://schemas.openxmlformats.org/wordprocessingml/2006/main" xmlns:w14="http://schemas.microsoft.com/office/word/2010/wordml" xmlns:w15="http://schemas.microsoft.com/office/word/2012/wordml" xmlns:wpg="http://schemas.microsoft.com/office/word/2010/wordprocessingGroup" xmlns:wpi="http://schemas.microsoft.com/office/word/2010/wordprocessingInk" xmlns:wne="http://schemas.microsoft.com/office/word/2006/wordml" xmlns:wps="http://schemas.microsoft.com/office/word/2010/wordprocessingShape" mc:Ignorable="w14 w15 wp14">
   <w:abstractNum w:abstractNumId="0" w15:restartNumberingAfterBreak="0">
+    <w:nsid w:val="15C54DE6"/>
+    <w:multiLevelType w:val="hybridMultilevel"/>
+    <w:tmpl w:val="ECC4B24C"/>
+    <w:lvl w:ilvl="0" w:tplc="0409000F">
+      <w:start w:val="1"/>
+      <w:numFmt w:val="decimal"/>
+      <w:lvlText w:val="%1."/>
+      <w:lvlJc w:val="left"/>
+      <w:pPr>
+        <w:ind w:left="720" w:hanging="360"/>
+      </w:pPr>
+      <w:rPr>
+        <w:rFonts w:hint="default"/>
+      </w:rPr>
+    </w:lvl>
+    <w:lvl w:ilvl="1" w:tplc="04090019" w:tentative="1">
+      <w:start w:val="1"/>
+      <w:numFmt w:val="lowerLetter"/>
+      <w:lvlText w:val="%2."/>
+      <w:lvlJc w:val="left"/>
+      <w:pPr>
+        <w:ind w:left="1440" w:hanging="360"/>
+      </w:pPr>
+    </w:lvl>
+    <w:lvl w:ilvl="2" w:tplc="0409001B" w:tentative="1">
+      <w:start w:val="1"/>
+      <w:numFmt w:val="lowerRoman"/>
+      <w:lvlText w:val="%3."/>
+      <w:lvlJc w:val="right"/>
+      <w:pPr>
+        <w:ind w:left="2160" w:hanging="180"/>
+      </w:pPr>
+    </w:lvl>
+    <w:lvl w:ilvl="3" w:tplc="0409000F" w:tentative="1">
+      <w:start w:val="1"/>
+      <w:numFmt w:val="decimal"/>
+      <w:lvlText w:val="%4."/>
+      <w:lvlJc w:val="left"/>
+      <w:pPr>
+        <w:ind w:left="2880" w:hanging="360"/>
+      </w:pPr>
+    </w:lvl>
+    <w:lvl w:ilvl="4" w:tplc="04090019" w:tentative="1">
+      <w:start w:val="1"/>
+      <w:numFmt w:val="lowerLetter"/>
+      <w:lvlText w:val="%5."/>
+      <w:lvlJc w:val="left"/>
+      <w:pPr>
+        <w:ind w:left="3600" w:hanging="360"/>
+      </w:pPr>
+    </w:lvl>
+    <w:lvl w:ilvl="5" w:tplc="0409001B" w:tentative="1">
+      <w:start w:val="1"/>
+      <w:numFmt w:val="lowerRoman"/>
+      <w:lvlText w:val="%6."/>
+      <w:lvlJc w:val="right"/>
+      <w:pPr>
+        <w:ind w:left="4320" w:hanging="180"/>
+      </w:pPr>
+    </w:lvl>
+    <w:lvl w:ilvl="6" w:tplc="0409000F" w:tentative="1">
+      <w:start w:val="1"/>
+      <w:numFmt w:val="decimal"/>
+      <w:lvlText w:val="%7."/>
+      <w:lvlJc w:val="left"/>
+      <w:pPr>
+        <w:ind w:left="5040" w:hanging="360"/>
+      </w:pPr>
+    </w:lvl>
+    <w:lvl w:ilvl="7" w:tplc="04090019" w:tentative="1">
+      <w:start w:val="1"/>
+      <w:numFmt w:val="lowerLetter"/>
+      <w:lvlText w:val="%8."/>
+      <w:lvlJc w:val="left"/>
+      <w:pPr>
+        <w:ind w:left="5760" w:hanging="360"/>
+      </w:pPr>
+    </w:lvl>
+    <w:lvl w:ilvl="8" w:tplc="0409001B" w:tentative="1">
+      <w:start w:val="1"/>
+      <w:numFmt w:val="lowerRoman"/>
+      <w:lvlText w:val="%9."/>
+      <w:lvlJc w:val="right"/>
+      <w:pPr>
+        <w:ind w:left="6480" w:hanging="180"/>
+      </w:pPr>
+    </w:lvl>
+  </w:abstractNum>
+  <w:abstractNum w:abstractNumId="1" w15:restartNumberingAfterBreak="0">
     <w:nsid w:val="43D470BA"/>
     <w:multiLevelType w:val="hybridMultilevel"/>
     <w:tmpl w:val="4E846D60"/>
@@ -622,7 +508,7 @@
       </w:pPr>
     </w:lvl>
   </w:abstractNum>
-  <w:abstractNum w:abstractNumId="1" w15:restartNumberingAfterBreak="0">
+  <w:abstractNum w:abstractNumId="2" w15:restartNumberingAfterBreak="0">
     <w:nsid w:val="53DE41EC"/>
     <w:multiLevelType w:val="hybridMultilevel"/>
     <w:tmpl w:val="60226E54"/>
@@ -736,13 +622,13 @@
     </w:lvl>
   </w:abstractNum>
   <w:num w:numId="1">
-    <w:abstractNumId w:val="0"/>
+    <w:abstractNumId w:val="1"/>
   </w:num>
   <w:num w:numId="2">
-    <w:abstractNumId w:val="1"/>
+    <w:abstractNumId w:val="2"/>
   </w:num>
   <w:num w:numId="3">
-    <w:abstractNumId w:val="0"/>
+    <w:abstractNumId w:val="1"/>
     <w:lvlOverride w:ilvl="0">
       <w:startOverride w:val="1"/>
     </w:lvlOverride>
@@ -772,16 +658,10 @@
     </w:lvlOverride>
   </w:num>
   <w:num w:numId="4">
-    <w:abstractNumId w:val="1"/>
-    <w:lvlOverride w:ilvl="0"/>
-    <w:lvlOverride w:ilvl="1"/>
-    <w:lvlOverride w:ilvl="2"/>
-    <w:lvlOverride w:ilvl="3"/>
-    <w:lvlOverride w:ilvl="4"/>
-    <w:lvlOverride w:ilvl="5"/>
-    <w:lvlOverride w:ilvl="6"/>
-    <w:lvlOverride w:ilvl="7"/>
-    <w:lvlOverride w:ilvl="8"/>
+    <w:abstractNumId w:val="2"/>
+  </w:num>
+  <w:num w:numId="5">
+    <w:abstractNumId w:val="0"/>
   </w:num>
 </w:numbering>
 </file>
@@ -1176,7 +1056,7 @@
     <w:lsdException w:name="List Table 6 Colorful Accent 6" w:uiPriority="51"/>
     <w:lsdException w:name="List Table 7 Colorful Accent 6" w:uiPriority="52"/>
   </w:latentStyles>
-  <w:style w:type="paragraph" w:default="1" w:styleId="a">
+  <w:style w:type="paragraph" w:default="1" w:styleId="Normal">
     <w:name w:val="Normal"/>
     <w:qFormat/>
     <w:rsid w:val="00FD7CEB"/>
@@ -1184,11 +1064,11 @@
       <w:spacing w:line="256" w:lineRule="auto"/>
     </w:pPr>
   </w:style>
-  <w:style w:type="paragraph" w:styleId="1">
+  <w:style w:type="paragraph" w:styleId="Heading1">
     <w:name w:val="heading 1"/>
-    <w:basedOn w:val="a"/>
-    <w:next w:val="a"/>
-    <w:link w:val="10"/>
+    <w:basedOn w:val="Normal"/>
+    <w:next w:val="Normal"/>
+    <w:link w:val="Heading1Char"/>
     <w:uiPriority w:val="9"/>
     <w:qFormat/>
     <w:rsid w:val="00357429"/>
@@ -1205,13 +1085,13 @@
       <w:szCs w:val="32"/>
     </w:rPr>
   </w:style>
-  <w:style w:type="character" w:default="1" w:styleId="a0">
+  <w:style w:type="character" w:default="1" w:styleId="DefaultParagraphFont">
     <w:name w:val="Default Paragraph Font"/>
     <w:uiPriority w:val="1"/>
     <w:semiHidden/>
     <w:unhideWhenUsed/>
   </w:style>
-  <w:style w:type="table" w:default="1" w:styleId="a1">
+  <w:style w:type="table" w:default="1" w:styleId="TableNormal">
     <w:name w:val="Normal Table"/>
     <w:uiPriority w:val="99"/>
     <w:semiHidden/>
@@ -1226,15 +1106,15 @@
       </w:tblCellMar>
     </w:tblPr>
   </w:style>
-  <w:style w:type="numbering" w:default="1" w:styleId="a2">
+  <w:style w:type="numbering" w:default="1" w:styleId="NoList">
     <w:name w:val="No List"/>
     <w:uiPriority w:val="99"/>
     <w:semiHidden/>
     <w:unhideWhenUsed/>
   </w:style>
-  <w:style w:type="paragraph" w:styleId="a3">
+  <w:style w:type="paragraph" w:styleId="ListParagraph">
     <w:name w:val="List Paragraph"/>
-    <w:basedOn w:val="a"/>
+    <w:basedOn w:val="Normal"/>
     <w:uiPriority w:val="34"/>
     <w:qFormat/>
     <w:rsid w:val="00E146C5"/>
@@ -1243,10 +1123,10 @@
       <w:contextualSpacing/>
     </w:pPr>
   </w:style>
-  <w:style w:type="character" w:customStyle="1" w:styleId="10">
-    <w:name w:val="Заголовок 1 Знак"/>
-    <w:basedOn w:val="a0"/>
-    <w:link w:val="1"/>
+  <w:style w:type="character" w:customStyle="1" w:styleId="Heading1Char">
+    <w:name w:val="Heading 1 Char"/>
+    <w:basedOn w:val="DefaultParagraphFont"/>
+    <w:link w:val="Heading1"/>
     <w:uiPriority w:val="9"/>
     <w:rsid w:val="00357429"/>
     <w:rPr>
@@ -1256,9 +1136,9 @@
       <w:szCs w:val="32"/>
     </w:rPr>
   </w:style>
-  <w:style w:type="character" w:styleId="a4">
+  <w:style w:type="character" w:styleId="SubtleEmphasis">
     <w:name w:val="Subtle Emphasis"/>
-    <w:basedOn w:val="a0"/>
+    <w:basedOn w:val="DefaultParagraphFont"/>
     <w:uiPriority w:val="19"/>
     <w:qFormat/>
     <w:rsid w:val="00357429"/>
@@ -1268,9 +1148,9 @@
       <w:color w:val="404040" w:themeColor="text1" w:themeTint="BF"/>
     </w:rPr>
   </w:style>
-  <w:style w:type="character" w:styleId="a5">
+  <w:style w:type="character" w:styleId="Hyperlink">
     <w:name w:val="Hyperlink"/>
-    <w:basedOn w:val="a0"/>
+    <w:basedOn w:val="DefaultParagraphFont"/>
     <w:uiPriority w:val="99"/>
     <w:semiHidden/>
     <w:unhideWhenUsed/>

</xml_diff>